<commit_message>
Minor changes to HW word doc
</commit_message>
<xml_diff>
--- a/Homework/Bioe3090_Controls_HW.docx
+++ b/Homework/Bioe3090_Controls_HW.docx
@@ -142,54 +142,16 @@
         <w:pStyle w:val="ListParagraph"/>
       </w:pPr>
       <w:r>
-        <w:t xml:space="preserve">Part I: </w:t>
-      </w:r>
-      <w:r>
-        <w:t>C++ Primer</w:t>
-      </w:r>
-      <w:r>
-        <w:t xml:space="preserve"> (20 points)</w:t>
+        <w:t>Part I: C++ Primer (20 points)</w:t>
       </w:r>
     </w:p>
     <w:p/>
     <w:p>
       <w:r>
-        <w:t xml:space="preserve">The software provided on the </w:t>
-      </w:r>
-      <w:proofErr w:type="spellStart"/>
-      <w:r>
-        <w:t>UCDBioe</w:t>
-      </w:r>
-      <w:proofErr w:type="spellEnd"/>
-      <w:r>
-        <w:t xml:space="preserve"> </w:t>
-      </w:r>
-      <w:proofErr w:type="spellStart"/>
-      <w:r>
-        <w:t>Github</w:t>
-      </w:r>
-      <w:proofErr w:type="spellEnd"/>
-      <w:r>
-        <w:t xml:space="preserve"> account (see below for downloading instructions) contains all of the Arduino firmware required to control the field incubator and provides data communications between the Arduino and an optional terminal running </w:t>
-      </w:r>
-      <w:proofErr w:type="spellStart"/>
-      <w:r>
-        <w:t>Matlab</w:t>
-      </w:r>
-      <w:proofErr w:type="spellEnd"/>
-      <w:r>
-        <w:t xml:space="preserve">. </w:t>
-      </w:r>
-      <w:r>
-        <w:t xml:space="preserve">However, the firmware is missing failsafe modes for overheating the box and for over discharging the battery. Since it would be difficult to run the native Arduino firmware without the associated hardware, you have been provided an incomplete C++ program that you can use to develop some of the functions that would be useful in implementing these </w:t>
-      </w:r>
-      <w:proofErr w:type="spellStart"/>
-      <w:r>
-        <w:t>failsafes</w:t>
-      </w:r>
-      <w:proofErr w:type="spellEnd"/>
-      <w:r>
-        <w:t xml:space="preserve">. </w:t>
+        <w:t xml:space="preserve">The software provided on the UCDBioe Github account (see below for downloading instructions) contains all of the Arduino firmware required to control the field incubator and provides data communications between the Arduino and an optional terminal running Matlab. </w:t>
+      </w:r>
+      <w:r>
+        <w:t xml:space="preserve">However, the firmware is missing failsafe modes for overheating the box and for over discharging the battery. Since it would be difficult to run the native Arduino firmware without the associated hardware, you have been provided an incomplete C++ program that you can use to develop some of the functions that would be useful in implementing these failsafes. </w:t>
       </w:r>
     </w:p>
     <w:p/>
@@ -235,7 +197,7 @@
           <w:sz w:val="22"/>
           <w:szCs w:val="22"/>
         </w:rPr>
-        <w:t>S</w:t>
+        <w:t>STUDENT COMPLETE THIS SECTION  &gt;&gt;</w:t>
       </w:r>
       <w:r>
         <w:rPr>
@@ -244,7 +206,7 @@
           <w:sz w:val="22"/>
           <w:szCs w:val="22"/>
         </w:rPr>
-        <w:t>TUDENT COMPLETE THIS SECTION  &gt;&gt;</w:t>
+        <w:t xml:space="preserve"> -- HWS2</w:t>
       </w:r>
       <w:r>
         <w:rPr>
@@ -253,7 +215,29 @@
           <w:sz w:val="22"/>
           <w:szCs w:val="22"/>
         </w:rPr>
-        <w:t xml:space="preserve"> -- HWS2</w:t>
+        <w:t>----</w:t>
+      </w:r>
+      <w:r>
+        <w:t xml:space="preserve">)  </w:t>
+      </w:r>
+    </w:p>
+    <w:p>
+      <w:pPr>
+        <w:pStyle w:val="ListParagraph"/>
+      </w:pPr>
+      <w:r>
+        <w:t>Your code goes here!!!!!!!!!!!!!!</w:t>
+      </w:r>
+      <w:r>
+        <w:t xml:space="preserve"> Place your code inside the bioe3090_HW.cpp file, but keep it between these tags so I can find it!</w:t>
+      </w:r>
+    </w:p>
+    <w:p>
+      <w:pPr>
+        <w:pStyle w:val="ListParagraph"/>
+      </w:pPr>
+      <w:r>
+        <w:t>(</w:t>
       </w:r>
       <w:r>
         <w:rPr>
@@ -262,29 +246,7 @@
           <w:sz w:val="22"/>
           <w:szCs w:val="22"/>
         </w:rPr>
-        <w:t>----</w:t>
-      </w:r>
-      <w:r>
-        <w:t>)</w:t>
-      </w:r>
-      <w:r>
-        <w:t xml:space="preserve">  </w:t>
-      </w:r>
-    </w:p>
-    <w:p>
-      <w:pPr>
-        <w:pStyle w:val="ListParagraph"/>
-      </w:pPr>
-      <w:r>
-        <w:t>Your code goes here!!!!!!!!!!!!!!</w:t>
-      </w:r>
-    </w:p>
-    <w:p>
-      <w:pPr>
-        <w:pStyle w:val="ListParagraph"/>
-      </w:pPr>
-      <w:r>
-        <w:t>(</w:t>
+        <w:t>STUDENT C</w:t>
       </w:r>
       <w:r>
         <w:rPr>
@@ -293,7 +255,7 @@
           <w:sz w:val="22"/>
           <w:szCs w:val="22"/>
         </w:rPr>
-        <w:t>STUDENT C</w:t>
+        <w:t>OMPLETE THIS SECTION  &lt;&lt; -- HWS2</w:t>
       </w:r>
       <w:r>
         <w:rPr>
@@ -302,7 +264,67 @@
           <w:sz w:val="22"/>
           <w:szCs w:val="22"/>
         </w:rPr>
-        <w:t>OMPLETE THIS SECTION  &lt;&lt; -- HWS2</w:t>
+        <w:t>----</w:t>
+      </w:r>
+      <w:r>
+        <w:t>)</w:t>
+      </w:r>
+    </w:p>
+    <w:p>
+      <w:pPr>
+        <w:pStyle w:val="ListParagraph"/>
+      </w:pPr>
+    </w:p>
+    <w:p>
+      <w:pPr>
+        <w:pStyle w:val="ListParagraph"/>
+        <w:numPr>
+          <w:ilvl w:val="0"/>
+          <w:numId w:val="1"/>
+        </w:numPr>
+      </w:pPr>
+      <w:r>
+        <w:t>(5-pts)</w:t>
+      </w:r>
+    </w:p>
+    <w:p>
+      <w:pPr>
+        <w:pStyle w:val="ListParagraph"/>
+      </w:pPr>
+      <w:r>
+        <w:t xml:space="preserve">Complete the code needed to print the values contained in the arrays in a nicely formatted way. Your output should look similar to </w:t>
+      </w:r>
+      <w:r>
+        <w:fldChar w:fldCharType="begin"/>
+      </w:r>
+      <w:r>
+        <w:instrText xml:space="preserve"> REF _Ref505607958 \h </w:instrText>
+      </w:r>
+      <w:r>
+        <w:fldChar w:fldCharType="separate"/>
+      </w:r>
+      <w:r>
+        <w:t xml:space="preserve">Figure </w:t>
+      </w:r>
+      <w:r>
+        <w:rPr>
+          <w:noProof/>
+        </w:rPr>
+        <w:t>1</w:t>
+      </w:r>
+      <w:r>
+        <w:fldChar w:fldCharType="end"/>
+      </w:r>
+      <w:r>
+        <w:t>, where the values are aligned roughly in columns. The code sections are outlined in the bioe3090_HW.cpp file using the tags:</w:t>
+      </w:r>
+    </w:p>
+    <w:p>
+      <w:pPr>
+        <w:pStyle w:val="ListParagraph"/>
+      </w:pPr>
+      <w:r>
+        <w:t>(</w:t>
       </w:r>
       <w:r>
         <w:rPr>
@@ -311,17 +333,45 @@
           <w:sz w:val="22"/>
           <w:szCs w:val="22"/>
         </w:rPr>
-        <w:t>----</w:t>
+        <w:t>STUDENT COMPLETE THIS SECTION  &gt;&gt; -- HWS2----</w:t>
+      </w:r>
+      <w:r>
+        <w:t xml:space="preserve">)  </w:t>
+      </w:r>
+    </w:p>
+    <w:p>
+      <w:pPr>
+        <w:pStyle w:val="ListParagraph"/>
+      </w:pPr>
+      <w:r>
+        <w:t>Your code goes here!!!!!!!!!!!!!! Place your code inside the bioe3090_HW.cpp file, but keep it between these tags so I can find it!</w:t>
+      </w:r>
+    </w:p>
+    <w:p>
+      <w:pPr>
+        <w:pStyle w:val="ListParagraph"/>
+      </w:pPr>
+      <w:r>
+        <w:lastRenderedPageBreak/>
+        <w:t xml:space="preserve"> </w:t>
+      </w:r>
+      <w:r>
+        <w:t>(</w:t>
+      </w:r>
+      <w:r>
+        <w:rPr>
+          <w:rFonts w:ascii="Menlo" w:hAnsi="Menlo" w:cs="Menlo"/>
+          <w:color w:val="4C4C4C"/>
+          <w:sz w:val="22"/>
+          <w:szCs w:val="22"/>
+        </w:rPr>
+        <w:t>STUDENT COMPLETE THIS SECTION  &lt;&lt; -- HWS2----</w:t>
       </w:r>
       <w:r>
         <w:t>)</w:t>
       </w:r>
     </w:p>
-    <w:p>
-      <w:pPr>
-        <w:pStyle w:val="ListParagraph"/>
-      </w:pPr>
-    </w:p>
+    <w:p/>
     <w:p>
       <w:pPr>
         <w:pStyle w:val="ListParagraph"/>
@@ -339,43 +389,7 @@
         <w:pStyle w:val="ListParagraph"/>
       </w:pPr>
       <w:r>
-        <w:t>Complete the code needed to print the</w:t>
-      </w:r>
-      <w:r>
-        <w:t xml:space="preserve"> values contained in the arrays in a nicely formatted way</w:t>
-      </w:r>
-      <w:r>
-        <w:t xml:space="preserve">. </w:t>
-      </w:r>
-      <w:r>
-        <w:t xml:space="preserve">Your output should look similar to </w:t>
-      </w:r>
-      <w:r>
-        <w:fldChar w:fldCharType="begin"/>
-      </w:r>
-      <w:r>
-        <w:instrText xml:space="preserve"> REF _Ref505607958 \h </w:instrText>
-      </w:r>
-      <w:r>
-        <w:fldChar w:fldCharType="separate"/>
-      </w:r>
-      <w:r>
-        <w:t xml:space="preserve">Figure </w:t>
-      </w:r>
-      <w:r>
-        <w:rPr>
-          <w:noProof/>
-        </w:rPr>
-        <w:t>1</w:t>
-      </w:r>
-      <w:r>
-        <w:fldChar w:fldCharType="end"/>
-      </w:r>
-      <w:r>
-        <w:t xml:space="preserve">, where the values are aligned roughly in columns. </w:t>
-      </w:r>
-      <w:r>
-        <w:t>The code sections are outlined in the bioe3090_HW.cpp file using the tags:</w:t>
+        <w:t>Complete the code needed to shift the buffer array and replace the last value with new data. This is the circular buffer used to average out noise in the signals. The code sections are outlined in the bioe3090_HW.cpp file using the tags:</w:t>
       </w:r>
     </w:p>
     <w:p>
@@ -392,7 +406,7 @@
           <w:sz w:val="22"/>
           <w:szCs w:val="22"/>
         </w:rPr>
-        <w:t>STUDENT COMPLETE THIS SECTION  &gt;&gt; -- HWS2----</w:t>
+        <w:t>STUDENT COMPLETE THIS SECTION  &gt;&gt; -- HWS3----</w:t>
       </w:r>
       <w:r>
         <w:t xml:space="preserve">)  </w:t>
@@ -403,13 +417,16 @@
         <w:pStyle w:val="ListParagraph"/>
       </w:pPr>
       <w:r>
-        <w:t>Your code goes here!!!!!!!!!!!!!!</w:t>
-      </w:r>
-    </w:p>
-    <w:p>
-      <w:pPr>
-        <w:pStyle w:val="ListParagraph"/>
-      </w:pPr>
+        <w:t>Your code goes here!!!!!!!!!!!!!! Place your code inside the bioe3090_HW.cpp file, but keep it between these tags so I can find it!</w:t>
+      </w:r>
+    </w:p>
+    <w:p>
+      <w:pPr>
+        <w:pStyle w:val="ListParagraph"/>
+      </w:pPr>
+      <w:r>
+        <w:t xml:space="preserve"> </w:t>
+      </w:r>
       <w:r>
         <w:t>(</w:t>
       </w:r>
@@ -420,13 +437,17 @@
           <w:sz w:val="22"/>
           <w:szCs w:val="22"/>
         </w:rPr>
-        <w:t>STUDENT COMPLETE THIS SECTION  &lt;&lt; -- HWS2----</w:t>
+        <w:t>STUDENT COMPLETE THIS SECTION  &lt;&lt; -- HWS3----</w:t>
       </w:r>
       <w:r>
         <w:t>)</w:t>
       </w:r>
     </w:p>
-    <w:p/>
+    <w:p>
+      <w:pPr>
+        <w:pStyle w:val="ListParagraph"/>
+      </w:pPr>
+    </w:p>
     <w:p>
       <w:pPr>
         <w:pStyle w:val="ListParagraph"/>
@@ -436,7 +457,6 @@
         </w:numPr>
       </w:pPr>
       <w:r>
-        <w:lastRenderedPageBreak/>
         <w:t>(5-pts)</w:t>
       </w:r>
     </w:p>
@@ -445,13 +465,7 @@
         <w:pStyle w:val="ListParagraph"/>
       </w:pPr>
       <w:r>
-        <w:t xml:space="preserve">Complete the code needed to </w:t>
-      </w:r>
-      <w:r>
-        <w:t>shift the buffer array and replace the last value with new data. This is the circular buffer used to average out noise in the signals</w:t>
-      </w:r>
-      <w:r>
-        <w:t>. The code sections are outlined in the bioe3090_HW.cpp file using the tags:</w:t>
+        <w:t>Complete the code needed to check if a shutdown condition has been met. The code sections are outlined in the bioe3090_HW.cpp file using the tags:</w:t>
       </w:r>
     </w:p>
     <w:p>
@@ -468,7 +482,29 @@
           <w:sz w:val="22"/>
           <w:szCs w:val="22"/>
         </w:rPr>
-        <w:t>STUDENT COMPLETE THIS SECTION  &gt;&gt;</w:t>
+        <w:t>STUDENT COMPLETE THIS SECTION  &gt;&gt; -- HWS4----</w:t>
+      </w:r>
+      <w:r>
+        <w:t xml:space="preserve">)  </w:t>
+      </w:r>
+    </w:p>
+    <w:p>
+      <w:pPr>
+        <w:pStyle w:val="ListParagraph"/>
+      </w:pPr>
+      <w:r>
+        <w:t>Your code goes here!!!!!!!!!!!!!! Place your code inside the bioe3090_HW.cpp file, but keep it between these tags so I can find it!</w:t>
+      </w:r>
+    </w:p>
+    <w:p>
+      <w:pPr>
+        <w:pStyle w:val="ListParagraph"/>
+      </w:pPr>
+      <w:r>
+        <w:t xml:space="preserve"> </w:t>
+      </w:r>
+      <w:r>
+        <w:t>(</w:t>
       </w:r>
       <w:r>
         <w:rPr>
@@ -477,184 +513,36 @@
           <w:sz w:val="22"/>
           <w:szCs w:val="22"/>
         </w:rPr>
-        <w:t xml:space="preserve"> -- HWS3</w:t>
-      </w:r>
-      <w:r>
-        <w:rPr>
-          <w:rFonts w:ascii="Menlo" w:hAnsi="Menlo" w:cs="Menlo"/>
-          <w:color w:val="4C4C4C"/>
-          <w:sz w:val="22"/>
-          <w:szCs w:val="22"/>
-        </w:rPr>
-        <w:t>----</w:t>
-      </w:r>
-      <w:r>
-        <w:t xml:space="preserve">)  </w:t>
-      </w:r>
-    </w:p>
-    <w:p>
-      <w:pPr>
-        <w:pStyle w:val="ListParagraph"/>
-      </w:pPr>
-      <w:r>
-        <w:t>Your code goes here!!!!!!!!!!!!!!</w:t>
-      </w:r>
-    </w:p>
-    <w:p>
-      <w:pPr>
-        <w:pStyle w:val="ListParagraph"/>
-      </w:pPr>
-      <w:r>
-        <w:t>(</w:t>
-      </w:r>
-      <w:r>
-        <w:rPr>
-          <w:rFonts w:ascii="Menlo" w:hAnsi="Menlo" w:cs="Menlo"/>
-          <w:color w:val="4C4C4C"/>
-          <w:sz w:val="22"/>
-          <w:szCs w:val="22"/>
-        </w:rPr>
-        <w:t xml:space="preserve">STUDENT COMPLETE THIS SECTION  &lt;&lt; -- </w:t>
-      </w:r>
-      <w:r>
-        <w:rPr>
-          <w:rFonts w:ascii="Menlo" w:hAnsi="Menlo" w:cs="Menlo"/>
-          <w:color w:val="4C4C4C"/>
-          <w:sz w:val="22"/>
-          <w:szCs w:val="22"/>
-        </w:rPr>
-        <w:t>HWS3</w:t>
-      </w:r>
-      <w:r>
-        <w:rPr>
-          <w:rFonts w:ascii="Menlo" w:hAnsi="Menlo" w:cs="Menlo"/>
-          <w:color w:val="4C4C4C"/>
-          <w:sz w:val="22"/>
-          <w:szCs w:val="22"/>
-        </w:rPr>
-        <w:t>----</w:t>
+        <w:t>STUDENT COMPLETE THIS SECTION  &lt;&lt; -- HWS4----</w:t>
       </w:r>
       <w:r>
         <w:t>)</w:t>
       </w:r>
     </w:p>
-    <w:p>
-      <w:pPr>
-        <w:pStyle w:val="ListParagraph"/>
-      </w:pPr>
-    </w:p>
-    <w:p>
-      <w:pPr>
-        <w:pStyle w:val="ListParagraph"/>
-        <w:numPr>
-          <w:ilvl w:val="0"/>
-          <w:numId w:val="1"/>
-        </w:numPr>
-      </w:pPr>
-      <w:r>
-        <w:t>(5-pts)</w:t>
-      </w:r>
-    </w:p>
-    <w:p>
-      <w:pPr>
-        <w:pStyle w:val="ListParagraph"/>
-      </w:pPr>
-      <w:r>
-        <w:t xml:space="preserve">Complete the code needed to </w:t>
-      </w:r>
-      <w:r>
-        <w:t>check if a shutdown condition has been met</w:t>
-      </w:r>
-      <w:r>
-        <w:t>. The code sections are outlined in the bioe3090_HW.cpp file using the tags:</w:t>
-      </w:r>
-    </w:p>
-    <w:p>
-      <w:pPr>
-        <w:pStyle w:val="ListParagraph"/>
-      </w:pPr>
-      <w:r>
-        <w:t>(</w:t>
-      </w:r>
-      <w:r>
-        <w:rPr>
-          <w:rFonts w:ascii="Menlo" w:hAnsi="Menlo" w:cs="Menlo"/>
-          <w:color w:val="4C4C4C"/>
-          <w:sz w:val="22"/>
-          <w:szCs w:val="22"/>
-        </w:rPr>
-        <w:t>STUDENT COMPLETE THIS SECTION  &gt;&gt;</w:t>
-      </w:r>
-      <w:r>
-        <w:rPr>
-          <w:rFonts w:ascii="Menlo" w:hAnsi="Menlo" w:cs="Menlo"/>
-          <w:color w:val="4C4C4C"/>
-          <w:sz w:val="22"/>
-          <w:szCs w:val="22"/>
-        </w:rPr>
-        <w:t xml:space="preserve"> -- HWS4</w:t>
-      </w:r>
-      <w:r>
-        <w:rPr>
-          <w:rFonts w:ascii="Menlo" w:hAnsi="Menlo" w:cs="Menlo"/>
-          <w:color w:val="4C4C4C"/>
-          <w:sz w:val="22"/>
-          <w:szCs w:val="22"/>
-        </w:rPr>
-        <w:t>----</w:t>
-      </w:r>
-      <w:r>
-        <w:t xml:space="preserve">)  </w:t>
-      </w:r>
-    </w:p>
-    <w:p>
-      <w:pPr>
-        <w:pStyle w:val="ListParagraph"/>
-      </w:pPr>
-      <w:r>
-        <w:t>Your code goes here!!!!!!!!!!!!!!</w:t>
-      </w:r>
-    </w:p>
-    <w:p>
-      <w:pPr>
-        <w:pStyle w:val="ListParagraph"/>
-      </w:pPr>
-      <w:r>
-        <w:t>(</w:t>
-      </w:r>
-      <w:r>
-        <w:rPr>
-          <w:rFonts w:ascii="Menlo" w:hAnsi="Menlo" w:cs="Menlo"/>
-          <w:color w:val="4C4C4C"/>
-          <w:sz w:val="22"/>
-          <w:szCs w:val="22"/>
-        </w:rPr>
-        <w:t xml:space="preserve">STUDENT COMPLETE THIS SECTION  &lt;&lt; -- </w:t>
-      </w:r>
-      <w:r>
-        <w:rPr>
-          <w:rFonts w:ascii="Menlo" w:hAnsi="Menlo" w:cs="Menlo"/>
-          <w:color w:val="4C4C4C"/>
-          <w:sz w:val="22"/>
-          <w:szCs w:val="22"/>
-        </w:rPr>
-        <w:t>HWS4</w:t>
-      </w:r>
-      <w:r>
-        <w:rPr>
-          <w:rFonts w:ascii="Menlo" w:hAnsi="Menlo" w:cs="Menlo"/>
-          <w:color w:val="4C4C4C"/>
-          <w:sz w:val="22"/>
-          <w:szCs w:val="22"/>
-        </w:rPr>
-        <w:t>----</w:t>
-      </w:r>
-      <w:r>
-        <w:t>)</w:t>
-      </w:r>
-    </w:p>
     <w:p/>
     <w:p>
+      <w:pPr>
+        <w:rPr>
+          <w:sz w:val="36"/>
+          <w:szCs w:val="36"/>
+        </w:rPr>
+      </w:pPr>
+      <w:r>
+        <w:rPr>
+          <w:sz w:val="36"/>
+          <w:szCs w:val="36"/>
+        </w:rPr>
+        <w:t>What to turn in</w:t>
+      </w:r>
+      <w:r>
+        <w:rPr>
+          <w:sz w:val="36"/>
+          <w:szCs w:val="36"/>
+        </w:rPr>
+        <w:t xml:space="preserve"> for part 1</w:t>
+      </w:r>
+    </w:p>
+    <w:p>
       <w:r>
         <w:t xml:space="preserve">Your output should look similar to </w:t>
       </w:r>
@@ -681,6 +569,14 @@
       </w:r>
       <w:r>
         <w:t>.</w:t>
+      </w:r>
+      <w:r>
+        <w:t xml:space="preserve"> Turn in your .cpp file, put your name in the filename, i.e. steve_lammers_bioe3090_HW.cpp</w:t>
+      </w:r>
+    </w:p>
+    <w:p>
+      <w:r>
+        <w:t>Your code should compile and run. You will be mostly graded based on whether your code produces the correct output when it is compiled and run. You should not need to include any other libraries to do this assignment.</w:t>
       </w:r>
     </w:p>
     <w:p/>
@@ -744,14 +640,27 @@
       <w:r>
         <w:t xml:space="preserve">Figure </w:t>
       </w:r>
-      <w:fldSimple w:instr=" SEQ Figure \* ARABIC ">
-        <w:r>
-          <w:rPr>
-            <w:noProof/>
-          </w:rPr>
-          <w:t>1</w:t>
-        </w:r>
-      </w:fldSimple>
+      <w:r>
+        <w:fldChar w:fldCharType="begin"/>
+      </w:r>
+      <w:r>
+        <w:instrText xml:space="preserve"> SEQ Figure \* ARABIC </w:instrText>
+      </w:r>
+      <w:r>
+        <w:fldChar w:fldCharType="separate"/>
+      </w:r>
+      <w:r>
+        <w:rPr>
+          <w:noProof/>
+        </w:rPr>
+        <w:t>1</w:t>
+      </w:r>
+      <w:r>
+        <w:rPr>
+          <w:noProof/>
+        </w:rPr>
+        <w:fldChar w:fldCharType="end"/>
+      </w:r>
       <w:bookmarkEnd w:id="0"/>
       <w:r>
         <w:t>: Output from completed C++ program.</w:t>
@@ -788,31 +697,7 @@
           <w:sz w:val="22"/>
           <w:szCs w:val="22"/>
         </w:rPr>
-        <w:t>control reaches end of non-void function [-</w:t>
-      </w:r>
-      <w:proofErr w:type="spellStart"/>
-      <w:r>
-        <w:rPr>
-          <w:rFonts w:ascii="Menlo" w:hAnsi="Menlo" w:cs="Menlo"/>
-          <w:b/>
-          <w:bCs/>
-          <w:color w:val="878A04"/>
-          <w:sz w:val="22"/>
-          <w:szCs w:val="22"/>
-        </w:rPr>
-        <w:t>Wreturn</w:t>
-      </w:r>
-      <w:proofErr w:type="spellEnd"/>
-      <w:r>
-        <w:rPr>
-          <w:rFonts w:ascii="Menlo" w:hAnsi="Menlo" w:cs="Menlo"/>
-          <w:b/>
-          <w:bCs/>
-          <w:color w:val="878A04"/>
-          <w:sz w:val="22"/>
-          <w:szCs w:val="22"/>
-        </w:rPr>
-        <w:t xml:space="preserve">-type]. </w:t>
+        <w:t xml:space="preserve">control reaches end of non-void function [-Wreturn-type]. </w:t>
       </w:r>
       <w:r>
         <w:t>This warning simply means that you have a function defined to return some value and no value was returned. It will fix itself when you have valid return statements.</w:t>
@@ -822,51 +707,40 @@
     <w:p/>
     <w:p>
       <w:r>
-        <w:t xml:space="preserve">Part 2: </w:t>
-      </w:r>
-      <w:r>
-        <w:t>Soldering and Components</w:t>
-      </w:r>
-      <w:r>
-        <w:t xml:space="preserve"> (10 points)</w:t>
-      </w:r>
-    </w:p>
-    <w:p/>
-    <w:p>
-      <w:r>
-        <w:t xml:space="preserve">Watch the </w:t>
-      </w:r>
-      <w:r>
-        <w:t>“S</w:t>
-      </w:r>
-      <w:r>
-        <w:t xml:space="preserve">oldering </w:t>
-      </w:r>
-      <w:r>
-        <w:t>V</w:t>
-      </w:r>
-      <w:r>
-        <w:t>ideo</w:t>
-      </w:r>
-      <w:r>
-        <w:t>” and the “</w:t>
-      </w:r>
-      <w:proofErr w:type="spellStart"/>
-      <w:r>
-        <w:t>Multimeter</w:t>
-      </w:r>
-      <w:proofErr w:type="spellEnd"/>
-      <w:r>
-        <w:t xml:space="preserve"> Tutorial Video”</w:t>
-      </w:r>
-      <w:r>
-        <w:t xml:space="preserve"> posted to Canvas</w:t>
-      </w:r>
-      <w:r>
-        <w:t>-Modules-Technical Content and Lab Module. A</w:t>
+        <w:t>Part 2: Soldering and Components (10 points)</w:t>
+      </w:r>
+      <w:r>
+        <w:t xml:space="preserve"> – Answer the following questions and turn in this Word document with your answers.</w:t>
       </w:r>
       <w:bookmarkStart w:id="1" w:name="_GoBack"/>
       <w:bookmarkEnd w:id="1"/>
+    </w:p>
+    <w:p/>
+    <w:p>
+      <w:r>
+        <w:t xml:space="preserve">Watch the </w:t>
+      </w:r>
+      <w:r>
+        <w:t>“S</w:t>
+      </w:r>
+      <w:r>
+        <w:t xml:space="preserve">oldering </w:t>
+      </w:r>
+      <w:r>
+        <w:t>V</w:t>
+      </w:r>
+      <w:r>
+        <w:t>ideo</w:t>
+      </w:r>
+      <w:r>
+        <w:t>” and the “Multimeter Tutorial Video”</w:t>
+      </w:r>
+      <w:r>
+        <w:t xml:space="preserve"> posted to Canvas</w:t>
+      </w:r>
+      <w:r>
+        <w:t>-Modules-Technical Content and Lab Module. A</w:t>
+      </w:r>
       <w:r>
         <w:t xml:space="preserve">nswer the following questions. </w:t>
       </w:r>
@@ -919,6 +793,7 @@
         </w:numPr>
       </w:pPr>
       <w:r>
+        <w:lastRenderedPageBreak/>
         <w:t>What is continuity?</w:t>
       </w:r>
     </w:p>
@@ -931,16 +806,7 @@
         </w:numPr>
       </w:pPr>
       <w:r>
-        <w:lastRenderedPageBreak/>
-        <w:t xml:space="preserve">Can you use a </w:t>
-      </w:r>
-      <w:proofErr w:type="spellStart"/>
-      <w:r>
-        <w:t>multimeter</w:t>
-      </w:r>
-      <w:proofErr w:type="spellEnd"/>
-      <w:r>
-        <w:t xml:space="preserve"> to measure a resistor that is wired into a circuit?</w:t>
+        <w:t>Can you use a multimeter to measure a resistor that is wired into a circuit?</w:t>
       </w:r>
     </w:p>
     <w:p>
@@ -952,15 +818,7 @@
         </w:numPr>
       </w:pPr>
       <w:r>
-        <w:t xml:space="preserve">(5-pts) What happens if you do not remember to splice in the </w:t>
-      </w:r>
-      <w:proofErr w:type="spellStart"/>
-      <w:r>
-        <w:t>multimeter</w:t>
-      </w:r>
-      <w:proofErr w:type="spellEnd"/>
-      <w:r>
-        <w:t xml:space="preserve"> when checking a circuit and instead use the probes as you would use to check a voltage reading? For example, you went to check the amps of a 120V wall outlet and plugged in the probes directly to the outlet as was demonstrated in the video when AC voltage was being measured? Describe how this could be dangerous and potentially damage equipment.</w:t>
+        <w:t>(5-pts) What happens if you do not remember to splice in the multimeter when checking a circuit and instead use the probes as you would use to check a voltage reading? For example, you went to check the amps of a 120V wall outlet and plugged in the probes directly to the outlet as was demonstrated in the video when AC voltage was being measured? Describe how this could be dangerous and potentially damage equipment.</w:t>
       </w:r>
     </w:p>
     <w:p/>

</xml_diff>

<commit_message>
Changes to be committed: 	modified:   Bioe3090_Controls_HW.docx 	modified:   bioe3090_HW.cpp
</commit_message>
<xml_diff>
--- a/Homework/Bioe3090_Controls_HW.docx
+++ b/Homework/Bioe3090_Controls_HW.docx
@@ -42,128 +42,336 @@
         <w:jc w:val="center"/>
       </w:pPr>
       <w:r>
-        <w:t>Due: 2/15/2018 in Class</w:t>
-      </w:r>
-    </w:p>
-    <w:p>
-      <w:pPr>
-        <w:jc w:val="center"/>
-      </w:pPr>
-    </w:p>
+        <w:t>Due: 2/13</w:t>
+      </w:r>
+      <w:r>
+        <w:t>/2018 12:00 PM (noon not midnight)</w:t>
+      </w:r>
+    </w:p>
+    <w:p/>
     <w:p>
       <w:pPr>
         <w:rPr>
           <w:b/>
         </w:rPr>
       </w:pPr>
-      <w:r>
+    </w:p>
+    <w:p>
+      <w:pPr>
+        <w:pStyle w:val="Heading1"/>
+      </w:pPr>
+      <w:r>
+        <w:t>Part I: C++ Primer (20 points)</w:t>
+      </w:r>
+    </w:p>
+    <w:p>
+      <w:bookmarkStart w:id="0" w:name="_GoBack"/>
+      <w:bookmarkEnd w:id="0"/>
+    </w:p>
+    <w:p>
+      <w:r>
+        <w:t xml:space="preserve">The software provided on the UCDBioe Github account (see below for downloading instructions) contains all of the Arduino firmware required to control the field incubator and provides data communications between the Arduino and an optional terminal running Matlab. </w:t>
+      </w:r>
+      <w:r>
+        <w:t xml:space="preserve">However, the firmware is missing failsafe modes for overheating the box and for over discharging the battery. Since it would be difficult to run the native Arduino firmware without the associated hardware, you have been provided an incomplete C++ program that you can use to develop some of the functions that would be useful in implementing these failsafes. </w:t>
+      </w:r>
+    </w:p>
+    <w:p/>
+    <w:p>
+      <w:pPr>
         <w:rPr>
           <w:b/>
-        </w:rPr>
-        <w:t>To ensure full points, p</w:t>
-      </w:r>
+          <w:bCs/>
+        </w:rPr>
+      </w:pPr>
       <w:r>
         <w:rPr>
           <w:b/>
-        </w:rPr>
-        <w:t>lease use accepted format for completion of all problems (</w:t>
-      </w:r>
-      <w:r>
+          <w:bCs/>
+        </w:rPr>
+        <w:t xml:space="preserve">Overview of the bioe3090_HW.cpp code </w:t>
+      </w:r>
+    </w:p>
+    <w:p>
+      <w:r>
+        <w:t xml:space="preserve">The code consists of several function definitions and a main function. The main function defines variables and arrays used to make a randomly generated test dataset for battery voltages and temperature readings (battVals and tempVals). The batVals and tempVals array lengths can be changed and the arrays can be modified to have a low and high ranges that allow for the user to build a dataset that has a transition that would cause a failure alarm to be tripped. For example, </w:t>
+      </w:r>
+      <w:r>
+        <w:t>the program sets up the battery arrays</w:t>
+      </w:r>
+      <w:r>
+        <w:t xml:space="preserve"> where the first 2</w:t>
+      </w:r>
+      <w:r>
+        <w:t>2 elements have</w:t>
+      </w:r>
+      <w:r>
+        <w:t xml:space="preserve"> an average value of </w:t>
+      </w:r>
+      <w:r>
+        <w:t>12.0V</w:t>
+      </w:r>
+      <w:r>
+        <w:t xml:space="preserve"> </w:t>
+      </w:r>
+      <w:r>
+        <w:sym w:font="Symbol" w:char="F0B1"/>
+      </w:r>
+      <w:r>
+        <w:t>0.02V</w:t>
+      </w:r>
+      <w:r>
+        <w:t>, and the rest of the elements have a value of 11.3</w:t>
+      </w:r>
+      <w:r>
+        <w:t>V</w:t>
+      </w:r>
+      <w:r>
+        <w:t xml:space="preserve"> </w:t>
+      </w:r>
+      <w:r>
+        <w:sym w:font="Symbol" w:char="F0B1"/>
+      </w:r>
+      <w:r>
+        <w:t>0.02V</w:t>
+      </w:r>
+      <w:r>
+        <w:t xml:space="preserve">. </w:t>
+      </w:r>
+      <w:r>
+        <w:t xml:space="preserve">The alarm should be tripped when the average battery voltage drops below 11.6V. </w:t>
+      </w:r>
+      <w:r>
+        <w:t>See source code for further details.</w:t>
+      </w:r>
+    </w:p>
+    <w:p>
+      <w:r>
+        <w:t xml:space="preserve">The program also sets up </w:t>
+      </w:r>
+      <w:r>
+        <w:t xml:space="preserve">two </w:t>
+      </w:r>
+      <w:r>
+        <w:t>circular buffers to help filter som</w:t>
+      </w:r>
+      <w:r>
+        <w:t xml:space="preserve">e of the noise out of the data (tempBuffer, battBuffer). These circular buffers are a straightforward </w:t>
+      </w:r>
+      <w:r>
+        <w:t xml:space="preserve">way </w:t>
+      </w:r>
+      <w:r>
+        <w:t>to reduce some of the noise in real-world signals (emulated here as random noise). This is how they work</w:t>
+      </w:r>
+      <w:r>
+        <w:t>:</w:t>
+      </w:r>
+    </w:p>
+    <w:p/>
+    <w:p>
+      <w:r>
+        <w:t>For an incoming data stream</w:t>
+      </w:r>
+    </w:p>
+    <w:p>
+      <w:r>
+        <w:t>datastream = [</w:t>
+      </w:r>
+      <w:r>
+        <w:t>12.</w:t>
+      </w:r>
+      <w:r>
+        <w:t>1,</w:t>
+      </w:r>
+      <w:r>
+        <w:t xml:space="preserve"> 12.</w:t>
+      </w:r>
+      <w:r>
+        <w:t>2,</w:t>
+      </w:r>
+      <w:r>
+        <w:t xml:space="preserve"> 12.</w:t>
+      </w:r>
+      <w:r>
+        <w:t>3,</w:t>
+      </w:r>
+      <w:r>
+        <w:t xml:space="preserve"> 12.</w:t>
+      </w:r>
+      <w:r>
+        <w:t>4,</w:t>
+      </w:r>
+      <w:r>
+        <w:t xml:space="preserve"> 12.</w:t>
+      </w:r>
+      <w:r>
+        <w:t>7,</w:t>
+      </w:r>
+      <w:r>
+        <w:t xml:space="preserve"> 12.</w:t>
+      </w:r>
+      <w:r>
+        <w:t>6,</w:t>
+      </w:r>
+      <w:r>
+        <w:t xml:space="preserve"> 12.</w:t>
+      </w:r>
+      <w:r>
+        <w:t>5]</w:t>
+      </w:r>
+    </w:p>
+    <w:p/>
+    <w:p>
+      <w:r>
+        <w:t>The buffer rolls along the data stream and holds a subset of the overall data</w:t>
+      </w:r>
+    </w:p>
+    <w:p>
+      <w:r>
+        <w:t>buffer = [</w:t>
+      </w:r>
+      <w:r>
+        <w:t>12.</w:t>
+      </w:r>
+      <w:r>
+        <w:t>2,</w:t>
+      </w:r>
+      <w:r>
+        <w:t xml:space="preserve"> 12.</w:t>
+      </w:r>
+      <w:r>
+        <w:t>3,</w:t>
+      </w:r>
+      <w:r>
+        <w:t xml:space="preserve"> 12.</w:t>
+      </w:r>
+      <w:r>
+        <w:t>4,</w:t>
+      </w:r>
+      <w:r>
+        <w:t xml:space="preserve"> 12.</w:t>
+      </w:r>
+      <w:r>
+        <w:t>7]</w:t>
+      </w:r>
+    </w:p>
+    <w:p>
+      <w:r>
+        <w:t>average(buffer) =</w:t>
+      </w:r>
+      <w:r>
+        <w:t xml:space="preserve"> </w:t>
+      </w:r>
+      <w:r>
+        <w:t>12.4</w:t>
+      </w:r>
+      <w:r>
+        <w:t xml:space="preserve"> </w:t>
+      </w:r>
+    </w:p>
+    <w:p/>
+    <w:p>
+      <w:r>
+        <w:t>When new data comes in, we shift the array values to the left and replace the last element with the new data.</w:t>
+      </w:r>
+    </w:p>
+    <w:p>
+      <w:r>
+        <w:t>buffer = [</w:t>
+      </w:r>
+      <w:r>
+        <w:t>12.</w:t>
+      </w:r>
+      <w:r>
+        <w:t>3,</w:t>
+      </w:r>
+      <w:r>
+        <w:t xml:space="preserve"> 12.</w:t>
+      </w:r>
+      <w:r>
+        <w:t>4,</w:t>
+      </w:r>
+      <w:r>
+        <w:t xml:space="preserve"> 12.</w:t>
+      </w:r>
+      <w:r>
+        <w:t>7,</w:t>
+      </w:r>
+      <w:r>
+        <w:t xml:space="preserve"> 12.</w:t>
+      </w:r>
+      <w:r>
+        <w:t>6]</w:t>
+      </w:r>
+    </w:p>
+    <w:p>
+      <w:r>
+        <w:t>average(buffer) = 12.5</w:t>
+      </w:r>
+    </w:p>
+    <w:p>
+      <w:r>
+        <w:t xml:space="preserve">Gaussian distributed random noise is thus reduced by using an averaging filter. </w:t>
+      </w:r>
+    </w:p>
+    <w:p>
+      <w:pPr>
         <w:rPr>
           <w:b/>
+          <w:bCs/>
+        </w:rPr>
+      </w:pPr>
+      <w:r>
+        <w:rPr>
+          <w:b/>
+          <w:bCs/>
+        </w:rPr>
+        <w:lastRenderedPageBreak/>
+        <w:t>Fixing the Code</w:t>
+      </w:r>
+    </w:p>
+    <w:p>
+      <w:r>
+        <w:t xml:space="preserve">The code provided should run, it just will not do what it is supposed to until you fix it. This should allow you to debug the software in a functional state. </w:t>
+      </w:r>
+      <w:r>
+        <w:rPr>
           <w:u w:val="single"/>
         </w:rPr>
-        <w:t xml:space="preserve">Given, Find, Diagram, Assumptions, Analysis, </w:t>
-      </w:r>
-      <w:r>
-        <w:rPr>
-          <w:b/>
+        <w:t>I would suggest compiling and test running the code early and often rat</w:t>
+      </w:r>
+      <w:r>
+        <w:rPr>
           <w:u w:val="single"/>
         </w:rPr>
-        <w:t>Interpretation</w:t>
-      </w:r>
-      <w:r>
-        <w:rPr>
-          <w:b/>
+        <w:t>her than trying to complete all of the section</w:t>
+      </w:r>
+      <w:r>
+        <w:rPr>
           <w:u w:val="single"/>
         </w:rPr>
-        <w:t>)</w:t>
-      </w:r>
-      <w:r>
-        <w:rPr>
-          <w:b/>
-        </w:rPr>
-        <w:t xml:space="preserve">. Please use </w:t>
-      </w:r>
-      <w:r>
-        <w:rPr>
-          <w:b/>
+        <w:t>s</w:t>
+      </w:r>
+      <w:r>
+        <w:rPr>
           <w:u w:val="single"/>
         </w:rPr>
-        <w:t>units throughout all calculations</w:t>
-      </w:r>
-      <w:r>
-        <w:rPr>
-          <w:b/>
-        </w:rPr>
-        <w:t xml:space="preserve"> and reference any equations used as well as any constants. </w:t>
-      </w:r>
-      <w:r>
-        <w:rPr>
-          <w:b/>
-          <w:u w:val="single"/>
-        </w:rPr>
-        <w:t>Please ensure diagrams are labeled appropriately.</w:t>
-      </w:r>
-      <w:r>
-        <w:rPr>
-          <w:b/>
-        </w:rPr>
-        <w:t xml:space="preserve"> </w:t>
-      </w:r>
-    </w:p>
-    <w:p>
-      <w:pPr>
-        <w:rPr>
-          <w:b/>
-        </w:rPr>
-      </w:pPr>
+        <w:t xml:space="preserve"> then trying to debug the code.</w:t>
+      </w:r>
+      <w:r>
+        <w:t xml:space="preserve"> Also</w:t>
+      </w:r>
+      <w:r>
+        <w:t>, the C-code required to complete this assignment should not be anything terribly advanced. Simple loops, print statements and arithmetic should be sufficient.</w:t>
+      </w:r>
     </w:p>
     <w:p/>
     <w:p>
       <w:pPr>
-        <w:rPr>
-          <w:b/>
-        </w:rPr>
-      </w:pPr>
-    </w:p>
-    <w:p>
-      <w:pPr>
-        <w:pStyle w:val="ListParagraph"/>
-      </w:pPr>
-      <w:r>
-        <w:t>Part I: C++ Primer (20 points)</w:t>
-      </w:r>
-    </w:p>
-    <w:p/>
-    <w:p>
-      <w:r>
-        <w:t xml:space="preserve">The software provided on the UCDBioe Github account (see below for downloading instructions) contains all of the Arduino firmware required to control the field incubator and provides data communications between the Arduino and an optional terminal running Matlab. </w:t>
-      </w:r>
-      <w:r>
-        <w:t xml:space="preserve">However, the firmware is missing failsafe modes for overheating the box and for over discharging the battery. Since it would be difficult to run the native Arduino firmware without the associated hardware, you have been provided an incomplete C++ program that you can use to develop some of the functions that would be useful in implementing these failsafes. </w:t>
-      </w:r>
-    </w:p>
-    <w:p/>
-    <w:p>
-      <w:r>
-        <w:t>The code provided should run, it just will not do what it is supposed to until you fix it. This should allow you to debug the software in a functional state. I would suggest compiling and test running the code early and often rat</w:t>
-      </w:r>
-      <w:r>
-        <w:t>her than trying to complete all of the section then trying to debug the code.</w:t>
-      </w:r>
-    </w:p>
-    <w:p/>
+        <w:pStyle w:val="ListParagraph"/>
+      </w:pPr>
+    </w:p>
     <w:p>
       <w:pPr>
         <w:pStyle w:val="ListParagraph"/>
@@ -173,14 +381,39 @@
         </w:numPr>
       </w:pPr>
       <w:r>
-        <w:t xml:space="preserve"> </w:t>
-      </w:r>
-      <w:r>
-        <w:t>(5-pts.)</w:t>
-      </w:r>
-      <w:r>
-        <w:br/>
-        <w:t>Complete the code needed to print the average values of a given array. The code sections are outlined in the bioe3090_HW.cpp file using the tags:</w:t>
+        <w:t>(5-pts)</w:t>
+      </w:r>
+    </w:p>
+    <w:p>
+      <w:pPr>
+        <w:pStyle w:val="ListParagraph"/>
+      </w:pPr>
+      <w:r>
+        <w:t xml:space="preserve">Complete the code needed to print the values contained in the arrays in a nicely formatted way. Your output should look similar to </w:t>
+      </w:r>
+      <w:r>
+        <w:fldChar w:fldCharType="begin"/>
+      </w:r>
+      <w:r>
+        <w:instrText xml:space="preserve"> REF _Ref505607958 \h </w:instrText>
+      </w:r>
+      <w:r>
+        <w:fldChar w:fldCharType="separate"/>
+      </w:r>
+      <w:r>
+        <w:t xml:space="preserve">Figure </w:t>
+      </w:r>
+      <w:r>
+        <w:rPr>
+          <w:noProof/>
+        </w:rPr>
+        <w:t>1</w:t>
+      </w:r>
+      <w:r>
+        <w:fldChar w:fldCharType="end"/>
+      </w:r>
+      <w:r>
+        <w:t>, where the values are aligned roughly in columns. The code sections are outlined in the bioe3090_HW.cpp file using the tags:</w:t>
       </w:r>
     </w:p>
     <w:p>
@@ -197,7 +430,7 @@
           <w:sz w:val="22"/>
           <w:szCs w:val="22"/>
         </w:rPr>
-        <w:t>STUDENT COMPLETE THIS SECTION  &gt;&gt;</w:t>
+        <w:t>STUDENT C</w:t>
       </w:r>
       <w:r>
         <w:rPr>
@@ -206,7 +439,7 @@
           <w:sz w:val="22"/>
           <w:szCs w:val="22"/>
         </w:rPr>
-        <w:t xml:space="preserve"> -- HWS2</w:t>
+        <w:t>OMPLETE THIS SECTION  &gt;&gt; -- HWS1</w:t>
       </w:r>
       <w:r>
         <w:rPr>
@@ -255,7 +488,7 @@
           <w:sz w:val="22"/>
           <w:szCs w:val="22"/>
         </w:rPr>
-        <w:t>OMPLETE THIS SECTION  &lt;&lt; -- HWS2</w:t>
+        <w:t>OMPLETE THIS SECTION  &lt;&lt; -- HWS1</w:t>
       </w:r>
       <w:r>
         <w:rPr>
@@ -284,39 +517,11 @@
         </w:numPr>
       </w:pPr>
       <w:r>
-        <w:t>(5-pts)</w:t>
-      </w:r>
-    </w:p>
-    <w:p>
-      <w:pPr>
-        <w:pStyle w:val="ListParagraph"/>
-      </w:pPr>
-      <w:r>
-        <w:t xml:space="preserve">Complete the code needed to print the values contained in the arrays in a nicely formatted way. Your output should look similar to </w:t>
-      </w:r>
-      <w:r>
-        <w:fldChar w:fldCharType="begin"/>
-      </w:r>
-      <w:r>
-        <w:instrText xml:space="preserve"> REF _Ref505607958 \h </w:instrText>
-      </w:r>
-      <w:r>
-        <w:fldChar w:fldCharType="separate"/>
-      </w:r>
-      <w:r>
-        <w:t xml:space="preserve">Figure </w:t>
-      </w:r>
-      <w:r>
-        <w:rPr>
-          <w:noProof/>
-        </w:rPr>
-        <w:t>1</w:t>
-      </w:r>
-      <w:r>
-        <w:fldChar w:fldCharType="end"/>
-      </w:r>
-      <w:r>
-        <w:t>, where the values are aligned roughly in columns. The code sections are outlined in the bioe3090_HW.cpp file using the tags:</w:t>
+        <w:t>(5-pts.)</w:t>
+      </w:r>
+      <w:r>
+        <w:br/>
+        <w:t>Complete the code needed to print the average values of a given array. The code sections are outlined in the bioe3090_HW.cpp file using the tags:</w:t>
       </w:r>
     </w:p>
     <w:p>
@@ -352,10 +557,6 @@
         <w:pStyle w:val="ListParagraph"/>
       </w:pPr>
       <w:r>
-        <w:lastRenderedPageBreak/>
-        <w:t xml:space="preserve"> </w:t>
-      </w:r>
-      <w:r>
         <w:t>(</w:t>
       </w:r>
       <w:r>
@@ -417,16 +618,16 @@
         <w:pStyle w:val="ListParagraph"/>
       </w:pPr>
       <w:r>
-        <w:t>Your code goes here!!!!!!!!!!!!!! Place your code inside the bioe3090_HW.cpp file, but keep it between these tags so I can find it!</w:t>
-      </w:r>
-    </w:p>
-    <w:p>
-      <w:pPr>
-        <w:pStyle w:val="ListParagraph"/>
-      </w:pPr>
-      <w:r>
-        <w:t xml:space="preserve"> </w:t>
-      </w:r>
+        <w:t>Your code goes here!!!!!!!!!!!!!!</w:t>
+      </w:r>
+      <w:r>
+        <w:t xml:space="preserve"> Place your code inside the bioe3090_HW.cpp file, but keep it between these tags so I can find it!</w:t>
+      </w:r>
+    </w:p>
+    <w:p>
+      <w:pPr>
+        <w:pStyle w:val="ListParagraph"/>
+      </w:pPr>
       <w:r>
         <w:t>(</w:t>
       </w:r>
@@ -493,16 +694,16 @@
         <w:pStyle w:val="ListParagraph"/>
       </w:pPr>
       <w:r>
-        <w:t>Your code goes here!!!!!!!!!!!!!! Place your code inside the bioe3090_HW.cpp file, but keep it between these tags so I can find it!</w:t>
-      </w:r>
-    </w:p>
-    <w:p>
-      <w:pPr>
-        <w:pStyle w:val="ListParagraph"/>
-      </w:pPr>
-      <w:r>
-        <w:t xml:space="preserve"> </w:t>
-      </w:r>
+        <w:t>Your code goes here!!!!!!!!!!!!!!</w:t>
+      </w:r>
+      <w:r>
+        <w:t xml:space="preserve"> Place your code inside the bioe3090_HW.cpp file, but keep it between these tags so I can find it!</w:t>
+      </w:r>
+    </w:p>
+    <w:p>
+      <w:pPr>
+        <w:pStyle w:val="ListParagraph"/>
+      </w:pPr>
       <w:r>
         <w:t>(</w:t>
       </w:r>
@@ -520,6 +721,39 @@
       </w:r>
     </w:p>
     <w:p/>
+    <w:p/>
+    <w:p>
+      <w:r>
+        <w:lastRenderedPageBreak/>
+        <w:t xml:space="preserve">You may get a warning when you compile the code before you have fixed all of the sections: </w:t>
+      </w:r>
+      <w:r>
+        <w:rPr>
+          <w:rFonts w:ascii="Menlo" w:hAnsi="Menlo" w:cs="Menlo"/>
+          <w:b/>
+          <w:bCs/>
+          <w:color w:val="C814C9"/>
+          <w:sz w:val="22"/>
+          <w:szCs w:val="22"/>
+        </w:rPr>
+        <w:t xml:space="preserve">warning: </w:t>
+      </w:r>
+      <w:r>
+        <w:rPr>
+          <w:rFonts w:ascii="Menlo" w:hAnsi="Menlo" w:cs="Menlo"/>
+          <w:b/>
+          <w:bCs/>
+          <w:color w:val="878A04"/>
+          <w:sz w:val="22"/>
+          <w:szCs w:val="22"/>
+        </w:rPr>
+        <w:t xml:space="preserve">control reaches end of non-void function [-Wreturn-type]. </w:t>
+      </w:r>
+      <w:r>
+        <w:t>This warning simply means that you have a function defined to return some value and no value was returned. It will fix itself when you have valid return statements.</w:t>
+      </w:r>
+    </w:p>
+    <w:p/>
     <w:p>
       <w:pPr>
         <w:rPr>
@@ -568,10 +802,7 @@
         <w:fldChar w:fldCharType="end"/>
       </w:r>
       <w:r>
-        <w:t>.</w:t>
-      </w:r>
-      <w:r>
-        <w:t xml:space="preserve"> Turn in your .cpp file, put your name in the filename, i.e. steve_lammers_bioe3090_HW.cpp</w:t>
+        <w:t>. Turn in your .cpp file, put your name in the filename, i.e. steve_lammers_bioe3090_HW.cpp</w:t>
       </w:r>
     </w:p>
     <w:p>
@@ -588,7 +819,6 @@
         <w:rPr>
           <w:noProof/>
         </w:rPr>
-        <w:lastRenderedPageBreak/>
         <w:drawing>
           <wp:inline distT="0" distB="0" distL="0" distR="0" wp14:anchorId="75E5160E" wp14:editId="708C0E98">
             <wp:extent cx="4138104" cy="5162904"/>
@@ -605,7 +835,7 @@
                     <pic:cNvPicPr/>
                   </pic:nvPicPr>
                   <pic:blipFill>
-                    <a:blip r:embed="rId5" cstate="print">
+                    <a:blip r:embed="rId7" cstate="print">
                       <a:extLst>
                         <a:ext uri="{28A0092B-C50C-407E-A947-70E740481C1C}">
                           <a14:useLocalDpi xmlns:a14="http://schemas.microsoft.com/office/drawing/2010/main" val="0"/>
@@ -636,37 +866,23 @@
       <w:pPr>
         <w:pStyle w:val="Caption"/>
       </w:pPr>
-      <w:bookmarkStart w:id="0" w:name="_Ref505607958"/>
+      <w:bookmarkStart w:id="1" w:name="_Ref505607958"/>
       <w:r>
         <w:t xml:space="preserve">Figure </w:t>
       </w:r>
-      <w:r>
-        <w:fldChar w:fldCharType="begin"/>
-      </w:r>
-      <w:r>
-        <w:instrText xml:space="preserve"> SEQ Figure \* ARABIC </w:instrText>
-      </w:r>
-      <w:r>
-        <w:fldChar w:fldCharType="separate"/>
-      </w:r>
-      <w:r>
-        <w:rPr>
-          <w:noProof/>
-        </w:rPr>
-        <w:t>1</w:t>
-      </w:r>
-      <w:r>
-        <w:rPr>
-          <w:noProof/>
-        </w:rPr>
-        <w:fldChar w:fldCharType="end"/>
-      </w:r>
-      <w:bookmarkEnd w:id="0"/>
+      <w:fldSimple w:instr=" SEQ Figure \* ARABIC ">
+        <w:r>
+          <w:rPr>
+            <w:noProof/>
+          </w:rPr>
+          <w:t>1</w:t>
+        </w:r>
+      </w:fldSimple>
+      <w:bookmarkEnd w:id="1"/>
       <w:r>
         <w:t>: Output from completed C++ program.</w:t>
       </w:r>
     </w:p>
-    <w:p/>
     <w:p>
       <w:pPr>
         <w:rPr>
@@ -674,46 +890,70 @@
           <w:bCs/>
         </w:rPr>
       </w:pPr>
-      <w:r>
-        <w:t xml:space="preserve">You may get a warning when you compile the code before you have fixed all of the sections: </w:t>
-      </w:r>
-      <w:r>
-        <w:rPr>
-          <w:rFonts w:ascii="Menlo" w:hAnsi="Menlo" w:cs="Menlo"/>
+    </w:p>
+    <w:p>
+      <w:pPr>
+        <w:rPr>
           <w:b/>
           <w:bCs/>
-          <w:color w:val="C814C9"/>
-          <w:sz w:val="22"/>
-          <w:szCs w:val="22"/>
-        </w:rPr>
-        <w:t xml:space="preserve">warning: </w:t>
-      </w:r>
-      <w:r>
-        <w:rPr>
-          <w:rFonts w:ascii="Menlo" w:hAnsi="Menlo" w:cs="Menlo"/>
+        </w:rPr>
+      </w:pPr>
+      <w:r>
+        <w:rPr>
           <w:b/>
           <w:bCs/>
-          <w:color w:val="878A04"/>
-          <w:sz w:val="22"/>
-          <w:szCs w:val="22"/>
-        </w:rPr>
-        <w:t xml:space="preserve">control reaches end of non-void function [-Wreturn-type]. </w:t>
-      </w:r>
-      <w:r>
-        <w:t>This warning simply means that you have a function defined to return some value and no value was returned. It will fix itself when you have valid return statements.</w:t>
+        </w:rPr>
+        <w:br w:type="page"/>
+      </w:r>
+    </w:p>
+    <w:p>
+      <w:pPr>
+        <w:rPr>
+          <w:b/>
+          <w:bCs/>
+        </w:rPr>
+      </w:pPr>
+      <w:r>
+        <w:rPr>
+          <w:b/>
+          <w:bCs/>
+        </w:rPr>
+        <w:lastRenderedPageBreak/>
+        <w:t>Downloading Instructions:</w:t>
+      </w:r>
+    </w:p>
+    <w:p>
+      <w:r>
+        <w:t>The github repository is now public, so you can download the files needed to do this homework and to</w:t>
+      </w:r>
+      <w:r>
+        <w:t xml:space="preserve"> build your first design project.</w:t>
+      </w:r>
+    </w:p>
+    <w:p>
+      <w:hyperlink r:id="rId8" w:history="1">
+        <w:r>
+          <w:rPr>
+            <w:rStyle w:val="Hyperlink"/>
+            <w:rFonts w:ascii="Helvetica Neue" w:hAnsi="Helvetica Neue"/>
+          </w:rPr>
+          <w:t>https://github.com/UCDBioe/Bioe3090_Incubator</w:t>
+        </w:r>
+      </w:hyperlink>
+    </w:p>
+    <w:p>
+      <w:r>
+        <w:t>Remember to click the green "Clone or Download" button to be able to download the files. The homework is in the homework directory. </w:t>
       </w:r>
     </w:p>
     <w:p/>
-    <w:p/>
-    <w:p>
+    <w:p>
+      <w:pPr>
+        <w:pStyle w:val="Heading1"/>
+      </w:pPr>
       <w:r>
         <w:t>Part 2: Soldering and Components (10 points)</w:t>
       </w:r>
-      <w:r>
-        <w:t xml:space="preserve"> – Answer the following questions and turn in this Word document with your answers.</w:t>
-      </w:r>
-      <w:bookmarkStart w:id="1" w:name="_GoBack"/>
-      <w:bookmarkEnd w:id="1"/>
     </w:p>
     <w:p/>
     <w:p>
@@ -793,7 +1033,6 @@
         </w:numPr>
       </w:pPr>
       <w:r>
-        <w:lastRenderedPageBreak/>
         <w:t>What is continuity?</w:t>
       </w:r>
     </w:p>
@@ -830,6 +1069,44 @@
     </w:sectPr>
   </w:body>
 </w:document>
+</file>
+
+<file path=word/endnotes.xml><?xml version="1.0" encoding="utf-8"?>
+<w:endnotes xmlns:wpc="http://schemas.microsoft.com/office/word/2010/wordprocessingCanvas" xmlns:cx="http://schemas.microsoft.com/office/drawing/2014/chartex" xmlns:cx1="http://schemas.microsoft.com/office/drawing/2015/9/8/chartex" xmlns:cx2="http://schemas.microsoft.com/office/drawing/2015/10/21/chartex" xmlns:cx3="http://schemas.microsoft.com/office/drawing/2016/5/9/chartex" xmlns:cx4="http://schemas.microsoft.com/office/drawing/2016/5/10/chartex" xmlns:cx5="http://schemas.microsoft.com/office/drawing/2016/5/11/chartex" xmlns:cx6="http://schemas.microsoft.com/office/drawing/2016/5/12/chartex" xmlns:cx7="http://schemas.microsoft.com/office/drawing/2016/5/13/chartex" xmlns:cx8="http://schemas.microsoft.com/office/drawing/2016/5/14/chartex" xmlns:mc="http://schemas.openxmlformats.org/markup-compatibility/2006" xmlns:aink="http://schemas.microsoft.com/office/drawing/2016/ink" xmlns:am3d="http://schemas.microsoft.com/office/drawing/2017/model3d" xmlns:o="urn:schemas-microsoft-com:office:office" xmlns:r="http://schemas.openxmlformats.org/officeDocument/2006/relationships" xmlns:m="http://schemas.openxmlformats.org/officeDocument/2006/math" xmlns:v="urn:schemas-microsoft-com:vml" xmlns:wp14="http://schemas.microsoft.com/office/word/2010/wordprocessingDrawing" xmlns:wp="http://schemas.openxmlformats.org/drawingml/2006/wordprocessingDrawing" xmlns:w10="urn:schemas-microsoft-com:office:word" xmlns:w="http://schemas.openxmlformats.org/wordprocessingml/2006/main" xmlns:w14="http://schemas.microsoft.com/office/word/2010/wordml" xmlns:w15="http://schemas.microsoft.com/office/word/2012/wordml" xmlns:w16cid="http://schemas.microsoft.com/office/word/2016/wordml/cid" xmlns:w16se="http://schemas.microsoft.com/office/word/2015/wordml/symex" xmlns:wpg="http://schemas.microsoft.com/office/word/2010/wordprocessingGroup" xmlns:wpi="http://schemas.microsoft.com/office/word/2010/wordprocessingInk" xmlns:wne="http://schemas.microsoft.com/office/word/2006/wordml" xmlns:wps="http://schemas.microsoft.com/office/word/2010/wordprocessingShape" mc:Ignorable="w14 w15 w16se w16cid wp14">
+  <w:endnote w:type="separator" w:id="-1">
+    <w:p>
+      <w:r>
+        <w:separator/>
+      </w:r>
+    </w:p>
+  </w:endnote>
+  <w:endnote w:type="continuationSeparator" w:id="0">
+    <w:p>
+      <w:r>
+        <w:continuationSeparator/>
+      </w:r>
+    </w:p>
+  </w:endnote>
+</w:endnotes>
+</file>
+
+<file path=word/footnotes.xml><?xml version="1.0" encoding="utf-8"?>
+<w:footnotes xmlns:wpc="http://schemas.microsoft.com/office/word/2010/wordprocessingCanvas" xmlns:cx="http://schemas.microsoft.com/office/drawing/2014/chartex" xmlns:cx1="http://schemas.microsoft.com/office/drawing/2015/9/8/chartex" xmlns:cx2="http://schemas.microsoft.com/office/drawing/2015/10/21/chartex" xmlns:cx3="http://schemas.microsoft.com/office/drawing/2016/5/9/chartex" xmlns:cx4="http://schemas.microsoft.com/office/drawing/2016/5/10/chartex" xmlns:cx5="http://schemas.microsoft.com/office/drawing/2016/5/11/chartex" xmlns:cx6="http://schemas.microsoft.com/office/drawing/2016/5/12/chartex" xmlns:cx7="http://schemas.microsoft.com/office/drawing/2016/5/13/chartex" xmlns:cx8="http://schemas.microsoft.com/office/drawing/2016/5/14/chartex" xmlns:mc="http://schemas.openxmlformats.org/markup-compatibility/2006" xmlns:aink="http://schemas.microsoft.com/office/drawing/2016/ink" xmlns:am3d="http://schemas.microsoft.com/office/drawing/2017/model3d" xmlns:o="urn:schemas-microsoft-com:office:office" xmlns:r="http://schemas.openxmlformats.org/officeDocument/2006/relationships" xmlns:m="http://schemas.openxmlformats.org/officeDocument/2006/math" xmlns:v="urn:schemas-microsoft-com:vml" xmlns:wp14="http://schemas.microsoft.com/office/word/2010/wordprocessingDrawing" xmlns:wp="http://schemas.openxmlformats.org/drawingml/2006/wordprocessingDrawing" xmlns:w10="urn:schemas-microsoft-com:office:word" xmlns:w="http://schemas.openxmlformats.org/wordprocessingml/2006/main" xmlns:w14="http://schemas.microsoft.com/office/word/2010/wordml" xmlns:w15="http://schemas.microsoft.com/office/word/2012/wordml" xmlns:w16cid="http://schemas.microsoft.com/office/word/2016/wordml/cid" xmlns:w16se="http://schemas.microsoft.com/office/word/2015/wordml/symex" xmlns:wpg="http://schemas.microsoft.com/office/word/2010/wordprocessingGroup" xmlns:wpi="http://schemas.microsoft.com/office/word/2010/wordprocessingInk" xmlns:wne="http://schemas.microsoft.com/office/word/2006/wordml" xmlns:wps="http://schemas.microsoft.com/office/word/2010/wordprocessingShape" mc:Ignorable="w14 w15 w16se w16cid wp14">
+  <w:footnote w:type="separator" w:id="-1">
+    <w:p>
+      <w:r>
+        <w:separator/>
+      </w:r>
+    </w:p>
+  </w:footnote>
+  <w:footnote w:type="continuationSeparator" w:id="0">
+    <w:p>
+      <w:r>
+        <w:continuationSeparator/>
+      </w:r>
+    </w:p>
+  </w:footnote>
+</w:footnotes>
 </file>
 
 <file path=word/numbering.xml><?xml version="1.0" encoding="utf-8"?>
@@ -1413,6 +1690,27 @@
     <w:name w:val="Normal"/>
     <w:qFormat/>
   </w:style>
+  <w:style w:type="paragraph" w:styleId="Heading1">
+    <w:name w:val="heading 1"/>
+    <w:basedOn w:val="Normal"/>
+    <w:next w:val="Normal"/>
+    <w:link w:val="Heading1Char"/>
+    <w:uiPriority w:val="9"/>
+    <w:qFormat/>
+    <w:rsid w:val="007A7C17"/>
+    <w:pPr>
+      <w:keepNext/>
+      <w:keepLines/>
+      <w:spacing w:before="240"/>
+      <w:outlineLvl w:val="0"/>
+    </w:pPr>
+    <w:rPr>
+      <w:rFonts w:asciiTheme="majorHAnsi" w:eastAsiaTheme="majorEastAsia" w:hAnsiTheme="majorHAnsi" w:cstheme="majorBidi"/>
+      <w:color w:val="2F5496" w:themeColor="accent1" w:themeShade="BF"/>
+      <w:sz w:val="32"/>
+      <w:szCs w:val="32"/>
+    </w:rPr>
+  </w:style>
   <w:style w:type="character" w:default="1" w:styleId="DefaultParagraphFont">
     <w:name w:val="Default Paragraph Font"/>
     <w:uiPriority w:val="1"/>
@@ -1469,6 +1767,114 @@
       <w:ind w:left="720"/>
       <w:contextualSpacing/>
     </w:pPr>
+  </w:style>
+  <w:style w:type="paragraph" w:styleId="NormalWeb">
+    <w:name w:val="Normal (Web)"/>
+    <w:basedOn w:val="Normal"/>
+    <w:uiPriority w:val="99"/>
+    <w:semiHidden/>
+    <w:unhideWhenUsed/>
+    <w:rsid w:val="007A7C17"/>
+    <w:pPr>
+      <w:spacing w:before="100" w:beforeAutospacing="1" w:after="100" w:afterAutospacing="1"/>
+    </w:pPr>
+    <w:rPr>
+      <w:rFonts w:ascii="Times New Roman" w:eastAsia="Times New Roman" w:hAnsi="Times New Roman" w:cs="Times New Roman"/>
+      <w:lang w:eastAsia="zh-CN"/>
+    </w:rPr>
+  </w:style>
+  <w:style w:type="character" w:styleId="Hyperlink">
+    <w:name w:val="Hyperlink"/>
+    <w:basedOn w:val="DefaultParagraphFont"/>
+    <w:uiPriority w:val="99"/>
+    <w:unhideWhenUsed/>
+    <w:rsid w:val="007A7C17"/>
+    <w:rPr>
+      <w:color w:val="0000FF"/>
+      <w:u w:val="single"/>
+    </w:rPr>
+  </w:style>
+  <w:style w:type="character" w:customStyle="1" w:styleId="screenreader-only">
+    <w:name w:val="screenreader-only"/>
+    <w:basedOn w:val="DefaultParagraphFont"/>
+    <w:rsid w:val="007A7C17"/>
+  </w:style>
+  <w:style w:type="paragraph" w:styleId="Header">
+    <w:name w:val="header"/>
+    <w:basedOn w:val="Normal"/>
+    <w:link w:val="HeaderChar"/>
+    <w:uiPriority w:val="99"/>
+    <w:unhideWhenUsed/>
+    <w:rsid w:val="007A7C17"/>
+    <w:pPr>
+      <w:tabs>
+        <w:tab w:val="center" w:pos="4680"/>
+        <w:tab w:val="right" w:pos="9360"/>
+      </w:tabs>
+    </w:pPr>
+  </w:style>
+  <w:style w:type="character" w:customStyle="1" w:styleId="HeaderChar">
+    <w:name w:val="Header Char"/>
+    <w:basedOn w:val="DefaultParagraphFont"/>
+    <w:link w:val="Header"/>
+    <w:uiPriority w:val="99"/>
+    <w:rsid w:val="007A7C17"/>
+  </w:style>
+  <w:style w:type="paragraph" w:styleId="Footer">
+    <w:name w:val="footer"/>
+    <w:basedOn w:val="Normal"/>
+    <w:link w:val="FooterChar"/>
+    <w:uiPriority w:val="99"/>
+    <w:unhideWhenUsed/>
+    <w:rsid w:val="007A7C17"/>
+    <w:pPr>
+      <w:tabs>
+        <w:tab w:val="center" w:pos="4680"/>
+        <w:tab w:val="right" w:pos="9360"/>
+      </w:tabs>
+    </w:pPr>
+  </w:style>
+  <w:style w:type="character" w:customStyle="1" w:styleId="FooterChar">
+    <w:name w:val="Footer Char"/>
+    <w:basedOn w:val="DefaultParagraphFont"/>
+    <w:link w:val="Footer"/>
+    <w:uiPriority w:val="99"/>
+    <w:rsid w:val="007A7C17"/>
+  </w:style>
+  <w:style w:type="character" w:styleId="UnresolvedMention">
+    <w:name w:val="Unresolved Mention"/>
+    <w:basedOn w:val="DefaultParagraphFont"/>
+    <w:uiPriority w:val="99"/>
+    <w:rsid w:val="007A7C17"/>
+    <w:rPr>
+      <w:color w:val="808080"/>
+      <w:shd w:val="clear" w:color="auto" w:fill="E6E6E6"/>
+    </w:rPr>
+  </w:style>
+  <w:style w:type="character" w:styleId="FollowedHyperlink">
+    <w:name w:val="FollowedHyperlink"/>
+    <w:basedOn w:val="DefaultParagraphFont"/>
+    <w:uiPriority w:val="99"/>
+    <w:semiHidden/>
+    <w:unhideWhenUsed/>
+    <w:rsid w:val="007A7C17"/>
+    <w:rPr>
+      <w:color w:val="954F72" w:themeColor="followedHyperlink"/>
+      <w:u w:val="single"/>
+    </w:rPr>
+  </w:style>
+  <w:style w:type="character" w:customStyle="1" w:styleId="Heading1Char">
+    <w:name w:val="Heading 1 Char"/>
+    <w:basedOn w:val="DefaultParagraphFont"/>
+    <w:link w:val="Heading1"/>
+    <w:uiPriority w:val="9"/>
+    <w:rsid w:val="007A7C17"/>
+    <w:rPr>
+      <w:rFonts w:asciiTheme="majorHAnsi" w:eastAsiaTheme="majorEastAsia" w:hAnsiTheme="majorHAnsi" w:cstheme="majorBidi"/>
+      <w:color w:val="2F5496" w:themeColor="accent1" w:themeShade="BF"/>
+      <w:sz w:val="32"/>
+      <w:szCs w:val="32"/>
+    </w:rPr>
   </w:style>
 </w:styles>
 </file>

</xml_diff>